<commit_message>
Modified Daily Quiz and Presentation
</commit_message>
<xml_diff>
--- a/Documents/DailyQuiz.docx
+++ b/Documents/DailyQuiz.docx
@@ -101,13 +101,13 @@
         <w:rPr>
           <w:rFonts w:ascii="Garamond" w:hAnsi="Garamond"/>
         </w:rPr>
-        <w:t>What was your favorite part of this class this term</w:t>
-      </w:r>
-      <w:r>
-        <w:rPr>
-          <w:rFonts w:ascii="Garamond" w:hAnsi="Garamond"/>
-        </w:rPr>
-        <w:t>?</w:t>
+        <w:t xml:space="preserve">What </w:t>
+      </w:r>
+      <w:r>
+        <w:rPr>
+          <w:rFonts w:ascii="Garamond" w:hAnsi="Garamond"/>
+        </w:rPr>
+        <w:t>mobile devices do you own?</w:t>
       </w:r>
     </w:p>
     <w:p>
@@ -426,8 +426,6 @@
           <w:rFonts w:ascii="Garamond" w:hAnsi="Garamond"/>
         </w:rPr>
       </w:pPr>
-      <w:bookmarkStart w:id="0" w:name="_GoBack"/>
-      <w:bookmarkEnd w:id="0"/>
     </w:p>
     <w:p>
       <w:pPr>
@@ -464,7 +462,33 @@
         <w:rPr>
           <w:rFonts w:ascii="Garamond" w:hAnsi="Garamond"/>
         </w:rPr>
-        <w:t>What is your favorite mobile app platform?</w:t>
+        <w:t>What is your favorite mobile app platform</w:t>
+      </w:r>
+      <w:r>
+        <w:rPr>
+          <w:rFonts w:ascii="Garamond" w:hAnsi="Garamond"/>
+        </w:rPr>
+        <w:t xml:space="preserve"> to develop in</w:t>
+      </w:r>
+      <w:r>
+        <w:rPr>
+          <w:rFonts w:ascii="Garamond" w:hAnsi="Garamond"/>
+        </w:rPr>
+        <w:t>?</w:t>
+      </w:r>
+      <w:r>
+        <w:rPr>
+          <w:rFonts w:ascii="Garamond" w:hAnsi="Garamond"/>
+        </w:rPr>
+        <w:t xml:space="preserve"> Explain</w:t>
+      </w:r>
+      <w:bookmarkStart w:id="0" w:name="_GoBack"/>
+      <w:bookmarkEnd w:id="0"/>
+      <w:r>
+        <w:rPr>
+          <w:rFonts w:ascii="Garamond" w:hAnsi="Garamond"/>
+        </w:rPr>
+        <w:t>.</w:t>
       </w:r>
     </w:p>
     <w:p>

</xml_diff>

<commit_message>
Modified Daily Quiz, add key and modified Presentation
</commit_message>
<xml_diff>
--- a/Documents/DailyQuiz.docx
+++ b/Documents/DailyQuiz.docx
@@ -418,6 +418,8 @@
           <w:rFonts w:ascii="Garamond" w:hAnsi="Garamond"/>
         </w:rPr>
       </w:pPr>
+      <w:bookmarkStart w:id="0" w:name="_GoBack"/>
+      <w:bookmarkEnd w:id="0"/>
     </w:p>
     <w:p>
       <w:pPr>
@@ -462,33 +464,7 @@
         <w:rPr>
           <w:rFonts w:ascii="Garamond" w:hAnsi="Garamond"/>
         </w:rPr>
-        <w:t>What is your favorite mobile app platform</w:t>
-      </w:r>
-      <w:r>
-        <w:rPr>
-          <w:rFonts w:ascii="Garamond" w:hAnsi="Garamond"/>
-        </w:rPr>
-        <w:t xml:space="preserve"> to develop in</w:t>
-      </w:r>
-      <w:r>
-        <w:rPr>
-          <w:rFonts w:ascii="Garamond" w:hAnsi="Garamond"/>
-        </w:rPr>
-        <w:t>?</w:t>
-      </w:r>
-      <w:r>
-        <w:rPr>
-          <w:rFonts w:ascii="Garamond" w:hAnsi="Garamond"/>
-        </w:rPr>
-        <w:t xml:space="preserve"> Explain</w:t>
-      </w:r>
-      <w:bookmarkStart w:id="0" w:name="_GoBack"/>
-      <w:bookmarkEnd w:id="0"/>
-      <w:r>
-        <w:rPr>
-          <w:rFonts w:ascii="Garamond" w:hAnsi="Garamond"/>
-        </w:rPr>
-        <w:t>.</w:t>
+        <w:t>Would you like to see more mobile application development classes offered at Rose?</w:t>
       </w:r>
     </w:p>
     <w:p>

</xml_diff>